<commit_message>
Referencing adding to Draft#3 and some algorithms for testing performance
</commit_message>
<xml_diff>
--- a/Research Proposal/Things to consider.docx
+++ b/Research Proposal/Things to consider.docx
@@ -24,7 +24,7 @@
           <w:bCs/>
         </w:rPr>
       </w:pPr>
-      <w:hyperlink r:id="rId4" w:history="1">
+      <w:hyperlink r:id="rId6" w:history="1">
         <w:r>
           <w:rPr>
             <w:rStyle w:val="Hyperlink"/>
@@ -115,7 +115,7 @@
       <w:r>
         <w:t> mechanisms offered by a language have an important impact on library structure. For example, single inheritance can lead to designs with undesirable properties as seen in the Smalltalk-80 collection library [</w:t>
       </w:r>
-      <w:hyperlink r:id="rId5" w:anchor="XCook:1992:ISS" w:history="1">
+      <w:hyperlink r:id="rId7" w:anchor="XCook:1992:ISS" w:history="1">
         <w:r>
           <w:rPr>
             <w:rStyle w:val="Hyperlink"/>
@@ -126,7 +126,7 @@
       <w:r>
         <w:t>]. While some of these issue can be worked around, other reuse mechanisms such as traits, might result in designs that have benefits [</w:t>
       </w:r>
-      <w:hyperlink r:id="rId6" w:anchor="XBlack:2003:ATS" w:history="1">
+      <w:hyperlink r:id="rId8" w:anchor="XBlack:2003:ATS" w:history="1">
         <w:r>
           <w:rPr>
             <w:rStyle w:val="Hyperlink"/>
@@ -147,7 +147,7 @@
       <w:r>
         <w:t>In some case, languages evolved to facilitate desired collection library designs [</w:t>
       </w:r>
-      <w:hyperlink r:id="rId7" w:anchor="XChakravarty:2005:ATC" w:history="1">
+      <w:hyperlink r:id="rId9" w:anchor="XChakravarty:2005:ATC" w:history="1">
         <w:r>
           <w:rPr>
             <w:rStyle w:val="Hyperlink"/>
@@ -158,7 +158,7 @@
       <w:r>
         <w:t>, </w:t>
       </w:r>
-      <w:hyperlink r:id="rId8" w:anchor="XGarcia:2007" w:history="1">
+      <w:hyperlink r:id="rId10" w:anchor="XGarcia:2007" w:history="1">
         <w:r>
           <w:rPr>
             <w:rStyle w:val="Hyperlink"/>
@@ -169,7 +169,7 @@
       <w:r>
         <w:t>]. In other cases, the library needed to evolve and use the available language mechanisms more effectively to improve maintainability and code reuse [</w:t>
       </w:r>
-      <w:hyperlink r:id="rId9" w:anchor="XOdersky:2009" w:history="1">
+      <w:hyperlink r:id="rId11" w:anchor="XOdersky:2009" w:history="1">
         <w:r>
           <w:rPr>
             <w:rStyle w:val="Hyperlink"/>
@@ -195,7 +195,7 @@
           <w:bCs/>
         </w:rPr>
       </w:pPr>
-      <w:hyperlink r:id="rId10" w:history="1">
+      <w:hyperlink r:id="rId12" w:history="1">
         <w:r>
           <w:rPr>
             <w:rStyle w:val="Hyperlink"/>
@@ -304,7 +304,7 @@
           <w:bCs/>
         </w:rPr>
       </w:pPr>
-      <w:hyperlink r:id="rId11" w:history="1">
+      <w:hyperlink r:id="rId13" w:history="1">
         <w:r>
           <w:rPr>
             <w:rStyle w:val="Hyperlink"/>
@@ -347,7 +347,7 @@
       <w:r>
         <w:t>To answer the question of which collection types are widely used, Costa et al. [</w:t>
       </w:r>
-      <w:hyperlink r:id="rId12" w:anchor="XCosta:2017:ESU" w:history="1">
+      <w:hyperlink r:id="rId14" w:anchor="XCosta:2017:ESU" w:history="1">
         <w:r>
           <w:rPr>
             <w:rStyle w:val="Hyperlink"/>
@@ -358,7 +358,7 @@
       <w:r>
         <w:t>] studied a GitHub corpus of Java projects [</w:t>
       </w:r>
-      <w:hyperlink r:id="rId13" w:anchor="X6624029" w:history="1">
+      <w:hyperlink r:id="rId15" w:anchor="X6624029" w:history="1">
         <w:r>
           <w:rPr>
             <w:rStyle w:val="Hyperlink"/>
@@ -398,7 +398,7 @@
       <w:r>
         <w:t>The only other study on collection usage we are aware of was included in work by Bergel et al. [</w:t>
       </w:r>
-      <w:hyperlink r:id="rId14" w:anchor="XBergel:2018" w:history="1">
+      <w:hyperlink r:id="rId16" w:anchor="XBergel:2018" w:history="1">
         <w:r>
           <w:rPr>
             <w:rStyle w:val="Hyperlink"/>
@@ -424,297 +424,6 @@
       <w:proofErr w:type="spellEnd"/>
       <w:r>
         <w:t>) and Dictionary (a map) are the most frequently used collections in some larger Pharo Smalltalk projects. While the study is less comprehensive than the Java one, it confirms the general trend. It also considers Smalltalk arrays and finds that they are used slightly more often than Dictionary.</w:t>
-      </w:r>
-    </w:p>
-    <w:p/>
-    <w:p>
-      <w:pPr>
-        <w:rPr>
-          <w:b/>
-          <w:bCs/>
-        </w:rPr>
-      </w:pPr>
-      <w:r>
-        <w:rPr>
-          <w:b/>
-          <w:bCs/>
-        </w:rPr>
-        <w:t>============================================================================</w:t>
-      </w:r>
-    </w:p>
-    <w:p>
-      <w:pPr>
-        <w:rPr>
-          <w:b/>
-          <w:bCs/>
-        </w:rPr>
-      </w:pPr>
-      <w:hyperlink r:id="rId15" w:history="1">
-        <w:r>
-          <w:rPr>
-            <w:rStyle w:val="Hyperlink"/>
-            <w:b/>
-            <w:bCs/>
-          </w:rPr>
-          <w:t>https://stefan-marr.de/papers/px-marr-daloze-few-versatile-vs-many-specialized-collections/</w:t>
-        </w:r>
-      </w:hyperlink>
-    </w:p>
-    <w:p>
-      <w:pPr>
-        <w:rPr>
-          <w:b/>
-          <w:bCs/>
-        </w:rPr>
-      </w:pPr>
-    </w:p>
-    <w:p>
-      <w:pPr>
-        <w:rPr>
-          <w:b/>
-          <w:bCs/>
-        </w:rPr>
-      </w:pPr>
-      <w:r>
-        <w:rPr>
-          <w:b/>
-          <w:bCs/>
-        </w:rPr>
-        <w:t>6.1   Identifying a Point in the Design Space</w:t>
-      </w:r>
-    </w:p>
-    <w:p>
-      <w:r>
-        <w:rPr>
-          <w:b/>
-          <w:bCs/>
-          <w:i/>
-          <w:iCs/>
-        </w:rPr>
-        <w:t>Types of Collections.</w:t>
-      </w:r>
-      <w:r>
-        <w:t> The first and perhaps most important choice seems to be the selection of the desired set of collection types. In section 4.1, we identified six groups. However, considering the usage in actual applications (cf. section 5), only sequences, sets, and maps seem to be widely used. To avoid unnecessary decisions, we propose to use only a minimal set of collection types based on the most widely used ones, and to provide relevant functionality as part of these collections. Furthermore, we suggest to design collection properties in a way that one can easily opt into properties or opt out from them. However, this should be designed together with tool support to avoid losing relevant feedback from the environment. For instance, if a list is used as a stack, the environment should pick up on it, and adapt code completion accordingly.</w:t>
-      </w:r>
-    </w:p>
-    <w:p>
-      <w:r>
-        <w:t xml:space="preserve">It can be debated whether to include sets or not. Sets can be easily emulated with maps or with set operations on sequences. Since the use and semantics of sets is distinct enough from </w:t>
-      </w:r>
-      <w:r>
-        <w:lastRenderedPageBreak/>
-        <w:t>sequences and maps, and the various possible designs of emulating sets have drawbacks, we would include them directly, even though there are a number of languages that do not do so.</w:t>
-      </w:r>
-    </w:p>
-    <w:p>
-      <w:r>
-        <w:t xml:space="preserve">Similarly, one can argue that maps are merely lists of pairs or that all sequences should be associative arrays. We agree that it can be beneficial to </w:t>
-      </w:r>
-      <w:proofErr w:type="spellStart"/>
-      <w:r>
-        <w:t>threat</w:t>
-      </w:r>
-      <w:proofErr w:type="spellEnd"/>
-      <w:r>
-        <w:t xml:space="preserve"> them as being polymorphic, and Lua is a great example that shows having only associative arrays (cf. section 3) is practical. However, we consider the usage of maps and sequences as sufficiently distinct to warrant the distinction between them.</w:t>
-      </w:r>
-    </w:p>
-    <w:p>
-      <w:r>
-        <w:t>Thus, we propose to include </w:t>
-      </w:r>
-      <w:r>
-        <w:rPr>
-          <w:i/>
-          <w:iCs/>
-        </w:rPr>
-        <w:t>sequences</w:t>
-      </w:r>
-      <w:r>
-        <w:t>, </w:t>
-      </w:r>
-      <w:r>
-        <w:rPr>
-          <w:i/>
-          <w:iCs/>
-        </w:rPr>
-        <w:t>maps</w:t>
-      </w:r>
-      <w:r>
-        <w:t>, and </w:t>
-      </w:r>
-      <w:r>
-        <w:rPr>
-          <w:i/>
-          <w:iCs/>
-        </w:rPr>
-        <w:t>sets</w:t>
-      </w:r>
-      <w:r>
-        <w:t>.</w:t>
-      </w:r>
-    </w:p>
-    <w:p>
-      <w:r>
-        <w:rPr>
-          <w:b/>
-          <w:bCs/>
-          <w:i/>
-          <w:iCs/>
-        </w:rPr>
-        <w:t>Language Style.</w:t>
-      </w:r>
-      <w:r>
-        <w:t> Generally, we consider the language style as a given from the host language and thus, it is not part of this discussion. However, aspects such as typing can have a major influence on the design. For dynamic languages, we observed the inclusion of specific collection types for primitive data. Since this increases the number of explicit choices one has to consider, we would argue that it is better to rely on optimizations at the implementation level for use cases where performance is the main driver (cf. section 7).</w:t>
-      </w:r>
-    </w:p>
-    <w:p>
-      <w:r>
-        <w:t>For typed languages, there seems to be a high degree of exposed complexity for users. For example in Scala, the collection library is designed so that operations on collections produce output collections with the same type as the input collection [</w:t>
-      </w:r>
-      <w:hyperlink r:id="rId16" w:anchor="XOdersky:2009" w:history="1">
-        <w:r>
-          <w:rPr>
-            <w:rStyle w:val="Hyperlink"/>
-          </w:rPr>
-          <w:t>30</w:t>
-        </w:r>
-      </w:hyperlink>
-      <w:r>
-        <w:t xml:space="preserve">]. This leads to an exposure of highly complex type signatures to the user. Scala choses to mitigate this by including simplified type signatures in its documentation. Thus, </w:t>
-      </w:r>
-      <w:proofErr w:type="spellStart"/>
-      <w:r>
-        <w:t>we advice</w:t>
-      </w:r>
-      <w:proofErr w:type="spellEnd"/>
-      <w:r>
-        <w:t xml:space="preserve"> collection designers to consider this issue and ensure that tooling and documentation hide such accidental complexity.</w:t>
-      </w:r>
-    </w:p>
-    <w:p>
-      <w:r>
-        <w:rPr>
-          <w:b/>
-          <w:bCs/>
-          <w:i/>
-          <w:iCs/>
-        </w:rPr>
-        <w:t>Properties.</w:t>
-      </w:r>
-      <w:r>
-        <w:t> Because of the various properties collections might want to support, it seems best to decide on the most flexible default case and additionally consider mechanisms to opt into or out from certain properties.</w:t>
-      </w:r>
-    </w:p>
-    <w:p>
-      <w:r>
-        <w:t>A good example is whether to offer fixed or variable sized collections. Variable sized ones seem to be the most flexible solution. However, to facilitate the use case and optimizations for fixed-size collections, it is useful to offer for instance constructors that allow creating a collection with the desired size and default value. Special purpose collections such as bounded queues could then be provided as external libraries.</w:t>
-      </w:r>
-    </w:p>
-    <w:p>
-      <w:r>
-        <w:t xml:space="preserve">Similarly, maintaining insertion order for all collections seems to be a choice that guarantees deterministic </w:t>
-      </w:r>
-      <w:proofErr w:type="spellStart"/>
-      <w:r>
-        <w:t>behavior</w:t>
-      </w:r>
-      <w:proofErr w:type="spellEnd"/>
-      <w:r>
-        <w:t xml:space="preserve"> and thus is often preferable. Other orderings could be offered with operations or iteration constructs. This also means that sorting is arguably something one wants to opt into, for instance by requesting a collection to be sorted or using operations that maintain sorting explicitly.</w:t>
-      </w:r>
-    </w:p>
-    <w:p>
-      <w:r>
-        <w:t>On the other hand, the choice between having mutable and immutable collections is likely tightly bound to the language style. In the interest of maintaining a minimal set of collections only, deciding on either mutable or immutable seems to be preferable and avoid confusion and duplication. Similarly, we would relegate read-only wrappers or copy-on-write collections to external libraries.</w:t>
-      </w:r>
-    </w:p>
-    <w:p>
-      <w:r>
-        <w:t>Thread-safety is desirable for languages that support sharing collections between multiple threads. As discussed in section 7, we think this can be provided implicitly without drawbacks. However, to provide atomicity of the right granularity, collections need high-level operations such as </w:t>
-      </w:r>
-      <w:proofErr w:type="spellStart"/>
-      <w:r>
-        <w:t>computeIfPresent</w:t>
-      </w:r>
-      <w:proofErr w:type="spellEnd"/>
-      <w:r>
-        <w:t> or </w:t>
-      </w:r>
-      <w:proofErr w:type="spellStart"/>
-      <w:r>
-        <w:t>putIfAbsent</w:t>
-      </w:r>
-      <w:proofErr w:type="spellEnd"/>
-      <w:r>
-        <w:t>, which typically check some condition on the collection, potentially perform a user-specified operation, and then modify the collection.</w:t>
-      </w:r>
-    </w:p>
-    <w:p>
-      <w:r>
-        <w:lastRenderedPageBreak/>
-        <w:t>To keep the set of collections minimal, parallel execution of bulk operations is best introduced by orthogonal means. This could mean as part of operations for internal traversal or mechanisms for external traversal, possibly using streams.</w:t>
-      </w:r>
-    </w:p>
-    <w:p>
-      <w:r>
-        <w:t>Whether to support strict or lazy operations seems to be a question of language style and the alternative seems to be a candidate for external libraries.</w:t>
-      </w:r>
-    </w:p>
-    <w:p>
-      <w:r>
-        <w:t>Weakly referencing collections have many important applications, but remain special purpose, thus, should be part of an external library as well.</w:t>
-      </w:r>
-    </w:p>
-    <w:p>
-      <w:r>
-        <w:t>Identity-based maps and sets are ideally realized by parameterizing the collection. Ideally, it has defaults appropriate for the language, which can be easily customized.</w:t>
-      </w:r>
-    </w:p>
-    <w:p>
-      <w:r>
-        <w:rPr>
-          <w:b/>
-          <w:bCs/>
-          <w:i/>
-          <w:iCs/>
-        </w:rPr>
-        <w:t>Operation Design.</w:t>
-      </w:r>
-      <w:r>
-        <w:t> For a large part, we assume that language style and type dictate a certain operation style. However, operations on collections might be especially easy to access for instance with good code completion. Thus, supporting a wide range of internal iteration operations seems useful and can support complex queries. Concepts such as loops or streams for external iteration can still be beneficial, too. We also argue that these operations are easier to discover than operations hidden in some complex hierarchy of special purpose collection classes. Thus, we consider a small set of collection types with a large number of operations as a choice beneficial for exploratory programming. Furthermore, ensuring a high degree of polymorphism between collections seems especially desirable in the exploratory stage, because it allows switching between collections or generalizing code without accidental complexity and technical issues distracting form the problem to be solved.</w:t>
-      </w:r>
-    </w:p>
-    <w:p>
-      <w:r>
-        <w:rPr>
-          <w:b/>
-          <w:bCs/>
-          <w:i/>
-          <w:iCs/>
-        </w:rPr>
-        <w:t>Algorithms, Data Structures, and Implementation Choices.</w:t>
-      </w:r>
-      <w:r>
-        <w:t> Having to pick any specific algorithm or internal representation of a collection in the exploratory programming stage seems to be solely a distraction. While there can be important performance difference, we would argue that it is better to forgo perfect performance and instead expect the underlying implementation to be </w:t>
-      </w:r>
-      <w:r>
-        <w:rPr>
-          <w:i/>
-          <w:iCs/>
-        </w:rPr>
-        <w:t>sufficiently smart</w:t>
-      </w:r>
-      <w:r>
-        <w:t xml:space="preserve">. As argued in section 7, it seems feasible and practical to make this </w:t>
-      </w:r>
-      <w:proofErr w:type="spellStart"/>
-      <w:r>
-        <w:t>tradeoff</w:t>
-      </w:r>
-      <w:proofErr w:type="spellEnd"/>
-      <w:r>
-        <w:t>.</w:t>
       </w:r>
     </w:p>
     <w:p/>
@@ -758,46 +467,238 @@
           <w:bCs/>
         </w:rPr>
       </w:pPr>
-      <w:r>
-        <w:rPr>
-          <w:b/>
-          <w:bCs/>
-        </w:rPr>
-        <w:t>FROM 6.2</w:t>
-      </w:r>
-    </w:p>
-    <w:p/>
-    <w:p>
-      <w:r>
-        <w:t>Another argument supporting our choice is that it is desirable to separate the optimization concerns from the algorithms. Such separation is a common goal for high-performance computing languages, such as the partitioned global address space languages [</w:t>
-      </w:r>
-      <w:hyperlink r:id="rId18" w:anchor="XPGASSurvey" w:history="1">
+    </w:p>
+    <w:p>
+      <w:pPr>
+        <w:rPr>
+          <w:b/>
+          <w:bCs/>
+        </w:rPr>
+      </w:pPr>
+      <w:r>
+        <w:rPr>
+          <w:b/>
+          <w:bCs/>
+        </w:rPr>
+        <w:t>6.1   Identifying a Point in the Design Space</w:t>
+      </w:r>
+    </w:p>
+    <w:p>
+      <w:r>
+        <w:rPr>
+          <w:b/>
+          <w:bCs/>
+          <w:i/>
+          <w:iCs/>
+        </w:rPr>
+        <w:t>Types of Collections.</w:t>
+      </w:r>
+      <w:r>
+        <w:t> The first and perhaps most important choice seems to be the selection of the desired set of collection types. In section 4.1, we identified six groups. However, considering the usage in actual applications (cf. section 5), only sequences, sets, and maps seem to be widely used. To avoid unnecessary decisions, we propose to use only a minimal set of collection types based on the most widely used ones, and to provide relevant functionality as part of these collections. Furthermore, we suggest to design collection properties in a way that one can easily opt into properties or opt out from them. However, this should be designed together with tool support to avoid losing relevant feedback from the environment. For instance, if a list is used as a stack, the environment should pick up on it, and adapt code completion accordingly.</w:t>
+      </w:r>
+    </w:p>
+    <w:p>
+      <w:r>
+        <w:t xml:space="preserve">It can be debated whether to include sets or not. Sets can be easily emulated with maps or with set operations on sequences. Since the use and semantics of sets is distinct enough from </w:t>
+      </w:r>
+      <w:r>
+        <w:lastRenderedPageBreak/>
+        <w:t>sequences and maps, and the various possible designs of emulating sets have drawbacks, we would include them directly, even though there are a number of languages that do not do so.</w:t>
+      </w:r>
+    </w:p>
+    <w:p>
+      <w:r>
+        <w:t>Similarly, one can argue that maps are merely lists of pairs or that all sequences should be associative arrays. We agree that it can be beneficial to threat them as being polymorphic, and Lua is a great example that shows having only associative arrays (cf. section 3) is practical. However, we consider the usage of maps and sequences as sufficiently distinct to warrant the distinction between them.</w:t>
+      </w:r>
+    </w:p>
+    <w:p>
+      <w:r>
+        <w:t>Thus, we propose to include </w:t>
+      </w:r>
+      <w:r>
+        <w:rPr>
+          <w:i/>
+          <w:iCs/>
+        </w:rPr>
+        <w:t>sequences</w:t>
+      </w:r>
+      <w:r>
+        <w:t>, </w:t>
+      </w:r>
+      <w:r>
+        <w:rPr>
+          <w:i/>
+          <w:iCs/>
+        </w:rPr>
+        <w:t>maps</w:t>
+      </w:r>
+      <w:r>
+        <w:t>, and </w:t>
+      </w:r>
+      <w:r>
+        <w:rPr>
+          <w:i/>
+          <w:iCs/>
+        </w:rPr>
+        <w:t>sets</w:t>
+      </w:r>
+      <w:r>
+        <w:t>.</w:t>
+      </w:r>
+    </w:p>
+    <w:p>
+      <w:r>
+        <w:rPr>
+          <w:b/>
+          <w:bCs/>
+          <w:i/>
+          <w:iCs/>
+        </w:rPr>
+        <w:t>Language Style.</w:t>
+      </w:r>
+      <w:r>
+        <w:t> Generally, we consider the language style as a given from the host language and thus, it is not part of this discussion. However, aspects such as typing can have a major influence on the design. For dynamic languages, we observed the inclusion of specific collection types for primitive data. Since this increases the number of explicit choices one has to consider, we would argue that it is better to rely on optimizations at the implementation level for use cases where performance is the main driver (cf. section 7).</w:t>
+      </w:r>
+    </w:p>
+    <w:p>
+      <w:r>
+        <w:t>For typed languages, there seems to be a high degree of exposed complexity for users. For example in Scala, the collection library is designed so that operations on collections produce output collections with the same type as the input collection [</w:t>
+      </w:r>
+      <w:hyperlink r:id="rId18" w:anchor="XOdersky:2009" w:history="1">
         <w:r>
           <w:rPr>
             <w:rStyle w:val="Hyperlink"/>
           </w:rPr>
-          <w:t>16</w:t>
+          <w:t>30</w:t>
         </w:r>
       </w:hyperlink>
       <w:r>
-        <w:t>], to make concerns such as the memory layout and access patterns for matrixes and arrays secondary issues, which can be handled as annotations or properties of data structures. This separation allows domain experts to build algorithms, which then later can be optimized by performance experts that ideally only need to add some annotations to ensure an efficient execution.</w:t>
-      </w:r>
-    </w:p>
-    <w:p>
-      <w:r>
-        <w:t xml:space="preserve">More generally, we believe that performance-driven choices are rarely possible in an informed manner during exploratory programming. Having not yet fully understood the problem, one </w:t>
-      </w:r>
+        <w:t>]. This leads to an exposure of highly complex type signatures to the user. Scala choses to mitigate this by including simplified type signatures in its documentation. Thus, we advice collection designers to consider this issue and ensure that tooling and documentation hide such accidental complexity.</w:t>
+      </w:r>
+    </w:p>
+    <w:p>
+      <w:r>
+        <w:rPr>
+          <w:b/>
+          <w:bCs/>
+          <w:i/>
+          <w:iCs/>
+        </w:rPr>
+        <w:t>Properties.</w:t>
+      </w:r>
+      <w:r>
+        <w:t> Because of the various properties collections might want to support, it seems best to decide on the most flexible default case and additionally consider mechanisms to opt into or out from certain properties.</w:t>
+      </w:r>
+    </w:p>
+    <w:p>
+      <w:r>
+        <w:t>A good example is whether to offer fixed or variable sized collections. Variable sized ones seem to be the most flexible solution. However, to facilitate the use case and optimizations for fixed-size collections, it is useful to offer for instance constructors that allow creating a collection with the desired size and default value. Special purpose collections such as bounded queues could then be provided as external libraries.</w:t>
+      </w:r>
+    </w:p>
+    <w:p>
+      <w:r>
+        <w:t xml:space="preserve">Similarly, maintaining insertion order for all collections seems to be a choice that guarantees deterministic </w:t>
+      </w:r>
+      <w:proofErr w:type="spellStart"/>
+      <w:r>
+        <w:t>behavior</w:t>
+      </w:r>
+      <w:proofErr w:type="spellEnd"/>
+      <w:r>
+        <w:t xml:space="preserve"> and thus is often preferable. Other orderings could be offered with operations or iteration constructs. This also means that sorting is arguably something one wants to opt into, for instance by requesting a collection to be sorted or using operations that maintain sorting explicitly.</w:t>
+      </w:r>
+    </w:p>
+    <w:p>
+      <w:r>
+        <w:t>On the other hand, the choice between having mutable and immutable collections is likely tightly bound to the language style. In the interest of maintaining a minimal set of collections only, deciding on either mutable or immutable seems to be preferable and avoid confusion and duplication. Similarly, we would relegate read-only wrappers or copy-on-write collections to external libraries.</w:t>
+      </w:r>
+    </w:p>
+    <w:p>
+      <w:r>
+        <w:t>Thread-safety is desirable for languages that support sharing collections between multiple threads. As discussed in section 7, we think this can be provided implicitly without drawbacks. However, to provide atomicity of the right granularity, collections need high-level operations such as </w:t>
+      </w:r>
+      <w:proofErr w:type="spellStart"/>
+      <w:r>
+        <w:t>computeIfPresent</w:t>
+      </w:r>
+      <w:proofErr w:type="spellEnd"/>
+      <w:r>
+        <w:t> or </w:t>
+      </w:r>
+      <w:proofErr w:type="spellStart"/>
+      <w:r>
+        <w:t>putIfAbsent</w:t>
+      </w:r>
+      <w:proofErr w:type="spellEnd"/>
+      <w:r>
+        <w:t>, which typically check some condition on the collection, potentially perform a user-specified operation, and then modify the collection.</w:t>
+      </w:r>
+    </w:p>
+    <w:p>
       <w:r>
         <w:lastRenderedPageBreak/>
-        <w:t xml:space="preserve">would likely </w:t>
+        <w:t>To keep the set of collections minimal, parallel execution of bulk operations is best introduced by orthogonal means. This could mean as part of operations for internal traversal or mechanisms for external traversal, possibly using streams.</w:t>
+      </w:r>
+    </w:p>
+    <w:p>
+      <w:r>
+        <w:t>Whether to support strict or lazy operations seems to be a question of language style and the alternative seems to be a candidate for external libraries.</w:t>
+      </w:r>
+    </w:p>
+    <w:p>
+      <w:r>
+        <w:t>Weakly referencing collections have many important applications, but remain special purpose, thus, should be part of an external library as well.</w:t>
+      </w:r>
+    </w:p>
+    <w:p>
+      <w:r>
+        <w:t>Identity-based maps and sets are ideally realized by parameterizing the collection. Ideally, it has defaults appropriate for the language, which can be easily customized.</w:t>
+      </w:r>
+    </w:p>
+    <w:p>
+      <w:r>
+        <w:rPr>
+          <w:b/>
+          <w:bCs/>
+          <w:i/>
+          <w:iCs/>
+        </w:rPr>
+        <w:t>Operation Design.</w:t>
+      </w:r>
+      <w:r>
+        <w:t> For a large part, we assume that language style and type dictate a certain operation style. However, operations on collections might be especially easy to access for instance with good code completion. Thus, supporting a wide range of internal iteration operations seems useful and can support complex queries. Concepts such as loops or streams for external iteration can still be beneficial, too. We also argue that these operations are easier to discover than operations hidden in some complex hierarchy of special purpose collection classes. Thus, we consider a small set of collection types with a large number of operations as a choice beneficial for exploratory programming. Furthermore, ensuring a high degree of polymorphism between collections seems especially desirable in the exploratory stage, because it allows switching between collections or generalizing code without accidental complexity and technical issues distracting form the problem to be solved.</w:t>
+      </w:r>
+    </w:p>
+    <w:p>
+      <w:r>
+        <w:rPr>
+          <w:b/>
+          <w:bCs/>
+          <w:i/>
+          <w:iCs/>
+        </w:rPr>
+        <w:t>Algorithms, Data Structures, and Implementation Choices.</w:t>
+      </w:r>
+      <w:r>
+        <w:t> Having to pick any specific algorithm or internal representation of a collection in the exploratory programming stage seems to be solely a distraction. While there can be important performance difference, we would argue that it is better to forgo perfect performance and instead expect the underlying implementation to be </w:t>
+      </w:r>
+      <w:r>
+        <w:rPr>
+          <w:i/>
+          <w:iCs/>
+        </w:rPr>
+        <w:t>sufficiently smart</w:t>
+      </w:r>
+      <w:r>
+        <w:t xml:space="preserve">. As argued in section 7, it seems feasible and practical to make this </w:t>
       </w:r>
       <w:proofErr w:type="spellStart"/>
       <w:r>
-        <w:t>mispredict</w:t>
+        <w:t>tradeoff</w:t>
       </w:r>
       <w:proofErr w:type="spellEnd"/>
       <w:r>
-        <w:t xml:space="preserve"> the distribution of operations at run time. Therefore, specialized classes are unlikely to be beneficial.</w:t>
+        <w:t>.</w:t>
       </w:r>
     </w:p>
     <w:p/>
@@ -834,12 +735,95 @@
         </w:r>
       </w:hyperlink>
     </w:p>
+    <w:p>
+      <w:pPr>
+        <w:rPr>
+          <w:b/>
+          <w:bCs/>
+        </w:rPr>
+      </w:pPr>
+      <w:r>
+        <w:rPr>
+          <w:b/>
+          <w:bCs/>
+        </w:rPr>
+        <w:t>FROM 6.2</w:t>
+      </w:r>
+    </w:p>
     <w:p/>
     <w:p>
       <w:r>
+        <w:t>Another argument supporting our choice is that it is desirable to separate the optimization concerns from the algorithms. Such separation is a common goal for high-performance computing languages, such as the partitioned global address space languages [</w:t>
+      </w:r>
+      <w:hyperlink r:id="rId20" w:anchor="XPGASSurvey" w:history="1">
+        <w:r>
+          <w:rPr>
+            <w:rStyle w:val="Hyperlink"/>
+          </w:rPr>
+          <w:t>16</w:t>
+        </w:r>
+      </w:hyperlink>
+      <w:r>
+        <w:t>], to make concerns such as the memory layout and access patterns for matrixes and arrays secondary issues, which can be handled as annotations or properties of data structures. This separation allows domain experts to build algorithms, which then later can be optimized by performance experts that ideally only need to add some annotations to ensure an efficient execution.</w:t>
+      </w:r>
+    </w:p>
+    <w:p>
+      <w:r>
+        <w:t xml:space="preserve">More generally, we believe that performance-driven choices are rarely possible in an informed manner during exploratory programming. Having not yet fully understood the problem, one </w:t>
+      </w:r>
+      <w:r>
+        <w:lastRenderedPageBreak/>
+        <w:t xml:space="preserve">would likely </w:t>
+      </w:r>
+      <w:proofErr w:type="spellStart"/>
+      <w:r>
+        <w:t>mispredict</w:t>
+      </w:r>
+      <w:proofErr w:type="spellEnd"/>
+      <w:r>
+        <w:t xml:space="preserve"> the distribution of operations at run time. Therefore, specialized classes are unlikely to be beneficial.</w:t>
+      </w:r>
+    </w:p>
+    <w:p/>
+    <w:p>
+      <w:pPr>
+        <w:rPr>
+          <w:b/>
+          <w:bCs/>
+        </w:rPr>
+      </w:pPr>
+      <w:r>
+        <w:rPr>
+          <w:b/>
+          <w:bCs/>
+        </w:rPr>
+        <w:t>============================================================================</w:t>
+      </w:r>
+    </w:p>
+    <w:p>
+      <w:pPr>
+        <w:rPr>
+          <w:b/>
+          <w:bCs/>
+        </w:rPr>
+      </w:pPr>
+      <w:hyperlink r:id="rId21" w:history="1">
+        <w:r>
+          <w:rPr>
+            <w:rStyle w:val="Hyperlink"/>
+            <w:b/>
+            <w:bCs/>
+          </w:rPr>
+          <w:t>https://stefan-marr.de/papers/px-marr-daloze-few-versatile-vs-many-specialized-collections/</w:t>
+        </w:r>
+      </w:hyperlink>
+    </w:p>
+    <w:p/>
+    <w:p>
+      <w:r>
         <w:t>Xu [</w:t>
       </w:r>
-      <w:hyperlink r:id="rId20" w:anchor="XXu2013" w:history="1">
+      <w:hyperlink r:id="rId22" w:anchor="XXu2013" w:history="1">
         <w:r>
           <w:rPr>
             <w:rStyle w:val="Hyperlink"/>
@@ -850,7 +834,7 @@
       <w:r>
         <w:t>] and Costa and Andrzejak [</w:t>
       </w:r>
-      <w:hyperlink r:id="rId21" w:anchor="XCosta:2018:CS" w:history="1">
+      <w:hyperlink r:id="rId23" w:anchor="XCosta:2018:CS" w:history="1">
         <w:r>
           <w:rPr>
             <w:rStyle w:val="Hyperlink"/>
@@ -864,6 +848,12 @@
     </w:p>
     <w:p/>
     <w:p>
+      <w:pPr>
+        <w:rPr>
+          <w:b/>
+          <w:bCs/>
+        </w:rPr>
+      </w:pPr>
       <w:r>
         <w:rPr>
           <w:b/>
@@ -872,6 +862,96 @@
         <w:t>============================================================================</w:t>
       </w:r>
     </w:p>
+    <w:p>
+      <w:hyperlink r:id="rId24" w:history="1">
+        <w:r>
+          <w:rPr>
+            <w:rStyle w:val="Hyperlink"/>
+          </w:rPr>
+          <w:t>Laurence Tratt: Storage strategies for collections in dynamically typed languages</w:t>
+        </w:r>
+      </w:hyperlink>
+    </w:p>
+    <w:p>
+      <w:r>
+        <w:t>At 1. Introduction</w:t>
+      </w:r>
+    </w:p>
+    <w:p>
+      <w:r>
+        <w:t>Implemented naively, dynamically typed languages tend to have poor performance relative to statically typed languages [</w:t>
+      </w:r>
+      <w:hyperlink r:id="rId25" w:anchor="Xtratt__dyamically_typed_languages" w:history="1">
+        <w:r>
+          <w:rPr>
+            <w:rStyle w:val="Hyperlink"/>
+          </w:rPr>
+          <w:t>35</w:t>
+        </w:r>
+      </w:hyperlink>
+      <w:r>
+        <w:t>]. The flexibility and dynamism of dynamically typed languages frustrates most traditional static optimisations. Just-In-Time (JIT) compilers defer optimisations until run-time</w:t>
+      </w:r>
+    </w:p>
+    <w:p/>
+    <w:p>
+      <w:pPr>
+        <w:rPr>
+          <w:b/>
+          <w:bCs/>
+        </w:rPr>
+      </w:pPr>
+      <w:r>
+        <w:rPr>
+          <w:b/>
+          <w:bCs/>
+        </w:rPr>
+        <w:t>============================================================================</w:t>
+      </w:r>
+    </w:p>
+    <w:p>
+      <w:hyperlink r:id="rId26" w:history="1">
+        <w:r>
+          <w:rPr>
+            <w:rStyle w:val="Hyperlink"/>
+          </w:rPr>
+          <w:t>Laurence Tratt: Storage strategies for collections in dynamically typed languages</w:t>
+        </w:r>
+      </w:hyperlink>
+    </w:p>
+    <w:p>
+      <w:r>
+        <w:t>Second last paragraph from the end of 1. Introduction.</w:t>
+      </w:r>
+    </w:p>
+    <w:p/>
+    <w:p>
+      <w:proofErr w:type="spellStart"/>
+      <w:r>
+        <w:t>PyPy’s</w:t>
+      </w:r>
+      <w:proofErr w:type="spellEnd"/>
+      <w:r>
+        <w:t xml:space="preserve"> storage strategies are approximately 1500 LoC in total.</w:t>
+      </w:r>
+    </w:p>
+    <w:p/>
+    <w:p>
+      <w:pPr>
+        <w:rPr>
+          <w:b/>
+          <w:bCs/>
+        </w:rPr>
+      </w:pPr>
+      <w:r>
+        <w:rPr>
+          <w:b/>
+          <w:bCs/>
+        </w:rPr>
+        <w:t>============================================================================</w:t>
+      </w:r>
+    </w:p>
+    <w:p/>
     <w:sectPr>
       <w:pgSz w:w="11906" w:h="16838"/>
       <w:pgMar w:top="1440" w:right="1440" w:bottom="1440" w:left="1440" w:header="708" w:footer="708" w:gutter="0"/>
@@ -880,6 +960,56 @@
     </w:sectPr>
   </w:body>
 </w:document>
+</file>
+
+<file path=word/endnotes.xml><?xml version="1.0" encoding="utf-8"?>
+<w:endnotes xmlns:wpc="http://schemas.microsoft.com/office/word/2010/wordprocessingCanvas" xmlns:cx="http://schemas.microsoft.com/office/drawing/2014/chartex" xmlns:cx1="http://schemas.microsoft.com/office/drawing/2015/9/8/chartex" xmlns:cx2="http://schemas.microsoft.com/office/drawing/2015/10/21/chartex" xmlns:cx3="http://schemas.microsoft.com/office/drawing/2016/5/9/chartex" xmlns:cx4="http://schemas.microsoft.com/office/drawing/2016/5/10/chartex" xmlns:cx5="http://schemas.microsoft.com/office/drawing/2016/5/11/chartex" xmlns:cx6="http://schemas.microsoft.com/office/drawing/2016/5/12/chartex" xmlns:cx7="http://schemas.microsoft.com/office/drawing/2016/5/13/chartex" xmlns:cx8="http://schemas.microsoft.com/office/drawing/2016/5/14/chartex" xmlns:mc="http://schemas.openxmlformats.org/markup-compatibility/2006" xmlns:aink="http://schemas.microsoft.com/office/drawing/2016/ink" xmlns:am3d="http://schemas.microsoft.com/office/drawing/2017/model3d" xmlns:o="urn:schemas-microsoft-com:office:office" xmlns:oel="http://schemas.microsoft.com/office/2019/extlst" xmlns:r="http://schemas.openxmlformats.org/officeDocument/2006/relationships" xmlns:m="http://schemas.openxmlformats.org/officeDocument/2006/math" xmlns:v="urn:schemas-microsoft-com:vml" xmlns:wp14="http://schemas.microsoft.com/office/word/2010/wordprocessingDrawing" xmlns:wp="http://schemas.openxmlformats.org/drawingml/2006/wordprocessingDrawing" xmlns:w10="urn:schemas-microsoft-com:office:word" xmlns:w="http://schemas.openxmlformats.org/wordprocessingml/2006/main" xmlns:w14="http://schemas.microsoft.com/office/word/2010/wordml" xmlns:w15="http://schemas.microsoft.com/office/word/2012/wordml" xmlns:w16cex="http://schemas.microsoft.com/office/word/2018/wordml/cex" xmlns:w16cid="http://schemas.microsoft.com/office/word/2016/wordml/cid" xmlns:w16="http://schemas.microsoft.com/office/word/2018/wordml" xmlns:w16du="http://schemas.microsoft.com/office/word/2023/wordml/word16du" xmlns:w16sdtdh="http://schemas.microsoft.com/office/word/2020/wordml/sdtdatahash" xmlns:w16se="http://schemas.microsoft.com/office/word/2015/wordml/symex" xmlns:wpg="http://schemas.microsoft.com/office/word/2010/wordprocessingGroup" xmlns:wpi="http://schemas.microsoft.com/office/word/2010/wordprocessingInk" xmlns:wne="http://schemas.microsoft.com/office/word/2006/wordml" xmlns:wps="http://schemas.microsoft.com/office/word/2010/wordprocessingShape" mc:Ignorable="w14 w15 w16se w16cid w16 w16cex w16sdtdh w16du wp14">
+  <w:endnote w:type="separator" w:id="-1">
+    <w:p>
+      <w:pPr>
+        <w:spacing w:after="0" w:line="240" w:lineRule="auto"/>
+      </w:pPr>
+      <w:r>
+        <w:separator/>
+      </w:r>
+    </w:p>
+  </w:endnote>
+  <w:endnote w:type="continuationSeparator" w:id="0">
+    <w:p>
+      <w:pPr>
+        <w:spacing w:after="0" w:line="240" w:lineRule="auto"/>
+      </w:pPr>
+      <w:r>
+        <w:continuationSeparator/>
+      </w:r>
+    </w:p>
+  </w:endnote>
+</w:endnotes>
+</file>
+
+<file path=word/footnotes.xml><?xml version="1.0" encoding="utf-8"?>
+<w:footnotes xmlns:wpc="http://schemas.microsoft.com/office/word/2010/wordprocessingCanvas" xmlns:cx="http://schemas.microsoft.com/office/drawing/2014/chartex" xmlns:cx1="http://schemas.microsoft.com/office/drawing/2015/9/8/chartex" xmlns:cx2="http://schemas.microsoft.com/office/drawing/2015/10/21/chartex" xmlns:cx3="http://schemas.microsoft.com/office/drawing/2016/5/9/chartex" xmlns:cx4="http://schemas.microsoft.com/office/drawing/2016/5/10/chartex" xmlns:cx5="http://schemas.microsoft.com/office/drawing/2016/5/11/chartex" xmlns:cx6="http://schemas.microsoft.com/office/drawing/2016/5/12/chartex" xmlns:cx7="http://schemas.microsoft.com/office/drawing/2016/5/13/chartex" xmlns:cx8="http://schemas.microsoft.com/office/drawing/2016/5/14/chartex" xmlns:mc="http://schemas.openxmlformats.org/markup-compatibility/2006" xmlns:aink="http://schemas.microsoft.com/office/drawing/2016/ink" xmlns:am3d="http://schemas.microsoft.com/office/drawing/2017/model3d" xmlns:o="urn:schemas-microsoft-com:office:office" xmlns:oel="http://schemas.microsoft.com/office/2019/extlst" xmlns:r="http://schemas.openxmlformats.org/officeDocument/2006/relationships" xmlns:m="http://schemas.openxmlformats.org/officeDocument/2006/math" xmlns:v="urn:schemas-microsoft-com:vml" xmlns:wp14="http://schemas.microsoft.com/office/word/2010/wordprocessingDrawing" xmlns:wp="http://schemas.openxmlformats.org/drawingml/2006/wordprocessingDrawing" xmlns:w10="urn:schemas-microsoft-com:office:word" xmlns:w="http://schemas.openxmlformats.org/wordprocessingml/2006/main" xmlns:w14="http://schemas.microsoft.com/office/word/2010/wordml" xmlns:w15="http://schemas.microsoft.com/office/word/2012/wordml" xmlns:w16cex="http://schemas.microsoft.com/office/word/2018/wordml/cex" xmlns:w16cid="http://schemas.microsoft.com/office/word/2016/wordml/cid" xmlns:w16="http://schemas.microsoft.com/office/word/2018/wordml" xmlns:w16du="http://schemas.microsoft.com/office/word/2023/wordml/word16du" xmlns:w16sdtdh="http://schemas.microsoft.com/office/word/2020/wordml/sdtdatahash" xmlns:w16se="http://schemas.microsoft.com/office/word/2015/wordml/symex" xmlns:wpg="http://schemas.microsoft.com/office/word/2010/wordprocessingGroup" xmlns:wpi="http://schemas.microsoft.com/office/word/2010/wordprocessingInk" xmlns:wne="http://schemas.microsoft.com/office/word/2006/wordml" xmlns:wps="http://schemas.microsoft.com/office/word/2010/wordprocessingShape" mc:Ignorable="w14 w15 w16se w16cid w16 w16cex w16sdtdh w16du wp14">
+  <w:footnote w:type="separator" w:id="-1">
+    <w:p>
+      <w:pPr>
+        <w:spacing w:after="0" w:line="240" w:lineRule="auto"/>
+      </w:pPr>
+      <w:r>
+        <w:separator/>
+      </w:r>
+    </w:p>
+  </w:footnote>
+  <w:footnote w:type="continuationSeparator" w:id="0">
+    <w:p>
+      <w:pPr>
+        <w:spacing w:after="0" w:line="240" w:lineRule="auto"/>
+      </w:pPr>
+      <w:r>
+        <w:continuationSeparator/>
+      </w:r>
+    </w:p>
+  </w:footnote>
+</w:footnotes>
 </file>
 
 <file path=word/styles.xml><?xml version="1.0" encoding="utf-8"?>
@@ -1821,6 +1951,50 @@
       <w:shd w:val="clear" w:color="auto" w:fill="E1DFDD"/>
     </w:rPr>
   </w:style>
+  <w:style w:type="paragraph" w:styleId="Header">
+    <w:name w:val="header"/>
+    <w:basedOn w:val="Normal"/>
+    <w:link w:val="HeaderChar"/>
+    <w:uiPriority w:val="99"/>
+    <w:unhideWhenUsed/>
+    <w:rsid w:val="00D35819"/>
+    <w:pPr>
+      <w:tabs>
+        <w:tab w:val="center" w:pos="4513"/>
+        <w:tab w:val="right" w:pos="9026"/>
+      </w:tabs>
+      <w:spacing w:after="0" w:line="240" w:lineRule="auto"/>
+    </w:pPr>
+  </w:style>
+  <w:style w:type="character" w:customStyle="1" w:styleId="HeaderChar">
+    <w:name w:val="Header Char"/>
+    <w:basedOn w:val="DefaultParagraphFont"/>
+    <w:link w:val="Header"/>
+    <w:uiPriority w:val="99"/>
+    <w:rsid w:val="00D35819"/>
+  </w:style>
+  <w:style w:type="paragraph" w:styleId="Footer">
+    <w:name w:val="footer"/>
+    <w:basedOn w:val="Normal"/>
+    <w:link w:val="FooterChar"/>
+    <w:uiPriority w:val="99"/>
+    <w:unhideWhenUsed/>
+    <w:rsid w:val="00D35819"/>
+    <w:pPr>
+      <w:tabs>
+        <w:tab w:val="center" w:pos="4513"/>
+        <w:tab w:val="right" w:pos="9026"/>
+      </w:tabs>
+      <w:spacing w:after="0" w:line="240" w:lineRule="auto"/>
+    </w:pPr>
+  </w:style>
+  <w:style w:type="character" w:customStyle="1" w:styleId="FooterChar">
+    <w:name w:val="Footer Char"/>
+    <w:basedOn w:val="DefaultParagraphFont"/>
+    <w:link w:val="Footer"/>
+    <w:uiPriority w:val="99"/>
+    <w:rsid w:val="00D35819"/>
+  </w:style>
 </w:styles>
 </file>
 

</xml_diff>